<commit_message>
Created plot and added it to word document
</commit_message>
<xml_diff>
--- a/5-project/ghousto.docx
+++ b/5-project/ghousto.docx
@@ -4995,6 +4995,57 @@
           <w:ilvl w:val="0"/>
           <w:numId w:val="1"/>
         </w:numPr>
+        <w:spacing w:after="0" w:line="240" w:lineRule="auto"/>
+        <w:rPr>
+          <w:rFonts w:ascii="Times New Roman" w:hAnsi="Times New Roman" w:cs="Times New Roman"/>
+          <w:sz w:val="24"/>
+          <w:szCs w:val="24"/>
+        </w:rPr>
+      </w:pPr>
+    </w:p>
+    <w:p>
+      <w:pPr>
+        <w:pStyle w:val="ListParagraph"/>
+        <w:spacing w:after="0" w:line="240" w:lineRule="auto"/>
+        <w:rPr>
+          <w:rFonts w:ascii="Times New Roman" w:hAnsi="Times New Roman" w:cs="Times New Roman"/>
+          <w:sz w:val="24"/>
+          <w:szCs w:val="24"/>
+        </w:rPr>
+      </w:pPr>
+      <w:r>
+        <w:rPr>
+          <w:noProof/>
+        </w:rPr>
+        <w:drawing>
+          <wp:inline distT="0" distB="0" distL="0" distR="0" wp14:anchorId="6B5DB117" wp14:editId="639038CF">
+            <wp:extent cx="4572000" cy="2743200"/>
+            <wp:effectExtent l="0" t="0" r="19050" b="19050"/>
+            <wp:docPr id="1" name="Chart 1"/>
+            <wp:cNvGraphicFramePr/>
+            <a:graphic xmlns:a="http://schemas.openxmlformats.org/drawingml/2006/main">
+              <a:graphicData uri="http://schemas.openxmlformats.org/drawingml/2006/chart">
+                <c:chart xmlns:c="http://schemas.openxmlformats.org/drawingml/2006/chart" xmlns:r="http://schemas.openxmlformats.org/officeDocument/2006/relationships" r:id="rId6"/>
+              </a:graphicData>
+            </a:graphic>
+          </wp:inline>
+        </w:drawing>
+      </w:r>
+    </w:p>
+    <w:p>
+      <w:pPr>
+        <w:pStyle w:val="ListParagraph"/>
+        <w:spacing w:after="0" w:line="240" w:lineRule="auto"/>
+        <w:rPr>
+          <w:rFonts w:ascii="Times New Roman" w:hAnsi="Times New Roman" w:cs="Times New Roman"/>
+          <w:sz w:val="24"/>
+          <w:szCs w:val="24"/>
+        </w:rPr>
+      </w:pPr>
+    </w:p>
+    <w:p>
+      <w:pPr>
+        <w:pStyle w:val="ListParagraph"/>
         <w:spacing w:after="0" w:line="240" w:lineRule="auto"/>
         <w:rPr>
           <w:rFonts w:ascii="Times New Roman" w:hAnsi="Times New Roman" w:cs="Times New Roman"/>
@@ -5310,6 +5361,36 @@
       <w:contextualSpacing/>
     </w:pPr>
   </w:style>
+  <w:style w:type="paragraph" w:styleId="BalloonText">
+    <w:name w:val="Balloon Text"/>
+    <w:basedOn w:val="Normal"/>
+    <w:link w:val="BalloonTextChar"/>
+    <w:uiPriority w:val="99"/>
+    <w:semiHidden/>
+    <w:unhideWhenUsed/>
+    <w:rsid w:val="00E2784E"/>
+    <w:pPr>
+      <w:spacing w:after="0" w:line="240" w:lineRule="auto"/>
+    </w:pPr>
+    <w:rPr>
+      <w:rFonts w:ascii="Tahoma" w:hAnsi="Tahoma" w:cs="Tahoma"/>
+      <w:sz w:val="16"/>
+      <w:szCs w:val="16"/>
+    </w:rPr>
+  </w:style>
+  <w:style w:type="character" w:customStyle="1" w:styleId="BalloonTextChar">
+    <w:name w:val="Balloon Text Char"/>
+    <w:basedOn w:val="DefaultParagraphFont"/>
+    <w:link w:val="BalloonText"/>
+    <w:uiPriority w:val="99"/>
+    <w:semiHidden/>
+    <w:rsid w:val="00E2784E"/>
+    <w:rPr>
+      <w:rFonts w:ascii="Tahoma" w:hAnsi="Tahoma" w:cs="Tahoma"/>
+      <w:sz w:val="16"/>
+      <w:szCs w:val="16"/>
+    </w:rPr>
+  </w:style>
 </w:styles>
 </file>
 
@@ -5511,7 +5592,745 @@
       <w:contextualSpacing/>
     </w:pPr>
   </w:style>
+  <w:style w:type="paragraph" w:styleId="BalloonText">
+    <w:name w:val="Balloon Text"/>
+    <w:basedOn w:val="Normal"/>
+    <w:link w:val="BalloonTextChar"/>
+    <w:uiPriority w:val="99"/>
+    <w:semiHidden/>
+    <w:unhideWhenUsed/>
+    <w:rsid w:val="00E2784E"/>
+    <w:pPr>
+      <w:spacing w:after="0" w:line="240" w:lineRule="auto"/>
+    </w:pPr>
+    <w:rPr>
+      <w:rFonts w:ascii="Tahoma" w:hAnsi="Tahoma" w:cs="Tahoma"/>
+      <w:sz w:val="16"/>
+      <w:szCs w:val="16"/>
+    </w:rPr>
+  </w:style>
+  <w:style w:type="character" w:customStyle="1" w:styleId="BalloonTextChar">
+    <w:name w:val="Balloon Text Char"/>
+    <w:basedOn w:val="DefaultParagraphFont"/>
+    <w:link w:val="BalloonText"/>
+    <w:uiPriority w:val="99"/>
+    <w:semiHidden/>
+    <w:rsid w:val="00E2784E"/>
+    <w:rPr>
+      <w:rFonts w:ascii="Tahoma" w:hAnsi="Tahoma" w:cs="Tahoma"/>
+      <w:sz w:val="16"/>
+      <w:szCs w:val="16"/>
+    </w:rPr>
+  </w:style>
 </w:styles>
+</file>
+
+<file path=word/charts/chart1.xml><?xml version="1.0" encoding="utf-8"?>
+<c:chartSpace xmlns:c="http://schemas.openxmlformats.org/drawingml/2006/chart" xmlns:a="http://schemas.openxmlformats.org/drawingml/2006/main" xmlns:r="http://schemas.openxmlformats.org/officeDocument/2006/relationships">
+  <c:date1904 val="0"/>
+  <c:lang val="en-US"/>
+  <c:roundedCorners val="0"/>
+  <mc:AlternateContent xmlns:mc="http://schemas.openxmlformats.org/markup-compatibility/2006">
+    <mc:Choice xmlns:c14="http://schemas.microsoft.com/office/drawing/2007/8/2/chart" Requires="c14">
+      <c14:style val="102"/>
+    </mc:Choice>
+    <mc:Fallback>
+      <c:style val="2"/>
+    </mc:Fallback>
+  </mc:AlternateContent>
+  <c:chart>
+    <c:title>
+      <c:overlay val="0"/>
+    </c:title>
+    <c:autoTitleDeleted val="0"/>
+    <c:plotArea>
+      <c:layout/>
+      <c:scatterChart>
+        <c:scatterStyle val="smoothMarker"/>
+        <c:varyColors val="0"/>
+        <c:ser>
+          <c:idx val="0"/>
+          <c:order val="0"/>
+          <c:tx>
+            <c:strRef>
+              <c:f>output!$B$1</c:f>
+              <c:strCache>
+                <c:ptCount val="1"/>
+                <c:pt idx="0">
+                  <c:v>span</c:v>
+                </c:pt>
+              </c:strCache>
+            </c:strRef>
+          </c:tx>
+          <c:xVal>
+            <c:numRef>
+              <c:f>output!$A$2:$A$100</c:f>
+              <c:numCache>
+                <c:formatCode>General</c:formatCode>
+                <c:ptCount val="99"/>
+                <c:pt idx="0">
+                  <c:v>1</c:v>
+                </c:pt>
+                <c:pt idx="1">
+                  <c:v>2</c:v>
+                </c:pt>
+                <c:pt idx="2">
+                  <c:v>3</c:v>
+                </c:pt>
+                <c:pt idx="3">
+                  <c:v>4</c:v>
+                </c:pt>
+                <c:pt idx="4">
+                  <c:v>5</c:v>
+                </c:pt>
+                <c:pt idx="5">
+                  <c:v>6</c:v>
+                </c:pt>
+                <c:pt idx="6">
+                  <c:v>7</c:v>
+                </c:pt>
+                <c:pt idx="7">
+                  <c:v>8</c:v>
+                </c:pt>
+                <c:pt idx="8">
+                  <c:v>9</c:v>
+                </c:pt>
+                <c:pt idx="9">
+                  <c:v>10</c:v>
+                </c:pt>
+                <c:pt idx="10">
+                  <c:v>11</c:v>
+                </c:pt>
+                <c:pt idx="11">
+                  <c:v>12</c:v>
+                </c:pt>
+                <c:pt idx="12">
+                  <c:v>13</c:v>
+                </c:pt>
+                <c:pt idx="13">
+                  <c:v>14</c:v>
+                </c:pt>
+                <c:pt idx="14">
+                  <c:v>15</c:v>
+                </c:pt>
+                <c:pt idx="15">
+                  <c:v>16</c:v>
+                </c:pt>
+                <c:pt idx="16">
+                  <c:v>17</c:v>
+                </c:pt>
+                <c:pt idx="17">
+                  <c:v>18</c:v>
+                </c:pt>
+                <c:pt idx="18">
+                  <c:v>19</c:v>
+                </c:pt>
+                <c:pt idx="19">
+                  <c:v>20</c:v>
+                </c:pt>
+                <c:pt idx="20">
+                  <c:v>21</c:v>
+                </c:pt>
+                <c:pt idx="21">
+                  <c:v>22</c:v>
+                </c:pt>
+                <c:pt idx="22">
+                  <c:v>23</c:v>
+                </c:pt>
+                <c:pt idx="23">
+                  <c:v>24</c:v>
+                </c:pt>
+                <c:pt idx="24">
+                  <c:v>25</c:v>
+                </c:pt>
+                <c:pt idx="25">
+                  <c:v>26</c:v>
+                </c:pt>
+                <c:pt idx="26">
+                  <c:v>27</c:v>
+                </c:pt>
+                <c:pt idx="27">
+                  <c:v>28</c:v>
+                </c:pt>
+                <c:pt idx="28">
+                  <c:v>29</c:v>
+                </c:pt>
+                <c:pt idx="29">
+                  <c:v>30</c:v>
+                </c:pt>
+                <c:pt idx="30">
+                  <c:v>31</c:v>
+                </c:pt>
+                <c:pt idx="31">
+                  <c:v>32</c:v>
+                </c:pt>
+                <c:pt idx="32">
+                  <c:v>33</c:v>
+                </c:pt>
+                <c:pt idx="33">
+                  <c:v>34</c:v>
+                </c:pt>
+                <c:pt idx="34">
+                  <c:v>35</c:v>
+                </c:pt>
+                <c:pt idx="35">
+                  <c:v>36</c:v>
+                </c:pt>
+                <c:pt idx="36">
+                  <c:v>37</c:v>
+                </c:pt>
+                <c:pt idx="37">
+                  <c:v>38</c:v>
+                </c:pt>
+                <c:pt idx="38">
+                  <c:v>39</c:v>
+                </c:pt>
+                <c:pt idx="39">
+                  <c:v>40</c:v>
+                </c:pt>
+                <c:pt idx="40">
+                  <c:v>41</c:v>
+                </c:pt>
+                <c:pt idx="41">
+                  <c:v>42</c:v>
+                </c:pt>
+                <c:pt idx="42">
+                  <c:v>43</c:v>
+                </c:pt>
+                <c:pt idx="43">
+                  <c:v>44</c:v>
+                </c:pt>
+                <c:pt idx="44">
+                  <c:v>45</c:v>
+                </c:pt>
+                <c:pt idx="45">
+                  <c:v>46</c:v>
+                </c:pt>
+                <c:pt idx="46">
+                  <c:v>47</c:v>
+                </c:pt>
+                <c:pt idx="47">
+                  <c:v>48</c:v>
+                </c:pt>
+                <c:pt idx="48">
+                  <c:v>49</c:v>
+                </c:pt>
+                <c:pt idx="49">
+                  <c:v>50</c:v>
+                </c:pt>
+                <c:pt idx="50">
+                  <c:v>51</c:v>
+                </c:pt>
+                <c:pt idx="51">
+                  <c:v>52</c:v>
+                </c:pt>
+                <c:pt idx="52">
+                  <c:v>53</c:v>
+                </c:pt>
+                <c:pt idx="53">
+                  <c:v>54</c:v>
+                </c:pt>
+                <c:pt idx="54">
+                  <c:v>55</c:v>
+                </c:pt>
+                <c:pt idx="55">
+                  <c:v>56</c:v>
+                </c:pt>
+                <c:pt idx="56">
+                  <c:v>57</c:v>
+                </c:pt>
+                <c:pt idx="57">
+                  <c:v>58</c:v>
+                </c:pt>
+                <c:pt idx="58">
+                  <c:v>59</c:v>
+                </c:pt>
+                <c:pt idx="59">
+                  <c:v>60</c:v>
+                </c:pt>
+                <c:pt idx="60">
+                  <c:v>61</c:v>
+                </c:pt>
+                <c:pt idx="61">
+                  <c:v>62</c:v>
+                </c:pt>
+                <c:pt idx="62">
+                  <c:v>63</c:v>
+                </c:pt>
+                <c:pt idx="63">
+                  <c:v>64</c:v>
+                </c:pt>
+                <c:pt idx="64">
+                  <c:v>65</c:v>
+                </c:pt>
+                <c:pt idx="65">
+                  <c:v>66</c:v>
+                </c:pt>
+                <c:pt idx="66">
+                  <c:v>67</c:v>
+                </c:pt>
+                <c:pt idx="67">
+                  <c:v>68</c:v>
+                </c:pt>
+                <c:pt idx="68">
+                  <c:v>69</c:v>
+                </c:pt>
+                <c:pt idx="69">
+                  <c:v>70</c:v>
+                </c:pt>
+                <c:pt idx="70">
+                  <c:v>71</c:v>
+                </c:pt>
+                <c:pt idx="71">
+                  <c:v>72</c:v>
+                </c:pt>
+                <c:pt idx="72">
+                  <c:v>73</c:v>
+                </c:pt>
+                <c:pt idx="73">
+                  <c:v>74</c:v>
+                </c:pt>
+                <c:pt idx="74">
+                  <c:v>75</c:v>
+                </c:pt>
+                <c:pt idx="75">
+                  <c:v>76</c:v>
+                </c:pt>
+                <c:pt idx="76">
+                  <c:v>77</c:v>
+                </c:pt>
+                <c:pt idx="77">
+                  <c:v>78</c:v>
+                </c:pt>
+                <c:pt idx="78">
+                  <c:v>79</c:v>
+                </c:pt>
+                <c:pt idx="79">
+                  <c:v>80</c:v>
+                </c:pt>
+                <c:pt idx="80">
+                  <c:v>81</c:v>
+                </c:pt>
+                <c:pt idx="81">
+                  <c:v>82</c:v>
+                </c:pt>
+                <c:pt idx="82">
+                  <c:v>83</c:v>
+                </c:pt>
+                <c:pt idx="83">
+                  <c:v>84</c:v>
+                </c:pt>
+                <c:pt idx="84">
+                  <c:v>85</c:v>
+                </c:pt>
+                <c:pt idx="85">
+                  <c:v>86</c:v>
+                </c:pt>
+                <c:pt idx="86">
+                  <c:v>87</c:v>
+                </c:pt>
+                <c:pt idx="87">
+                  <c:v>88</c:v>
+                </c:pt>
+                <c:pt idx="88">
+                  <c:v>89</c:v>
+                </c:pt>
+                <c:pt idx="89">
+                  <c:v>90</c:v>
+                </c:pt>
+                <c:pt idx="90">
+                  <c:v>91</c:v>
+                </c:pt>
+                <c:pt idx="91">
+                  <c:v>92</c:v>
+                </c:pt>
+                <c:pt idx="92">
+                  <c:v>93</c:v>
+                </c:pt>
+                <c:pt idx="93">
+                  <c:v>94</c:v>
+                </c:pt>
+                <c:pt idx="94">
+                  <c:v>95</c:v>
+                </c:pt>
+                <c:pt idx="95">
+                  <c:v>96</c:v>
+                </c:pt>
+                <c:pt idx="96">
+                  <c:v>97</c:v>
+                </c:pt>
+                <c:pt idx="97">
+                  <c:v>98</c:v>
+                </c:pt>
+                <c:pt idx="98">
+                  <c:v>99</c:v>
+                </c:pt>
+              </c:numCache>
+            </c:numRef>
+          </c:xVal>
+          <c:yVal>
+            <c:numRef>
+              <c:f>output!$B$2:$B$100</c:f>
+              <c:numCache>
+                <c:formatCode>General</c:formatCode>
+                <c:ptCount val="99"/>
+                <c:pt idx="0">
+                  <c:v>400</c:v>
+                </c:pt>
+                <c:pt idx="1">
+                  <c:v>201</c:v>
+                </c:pt>
+                <c:pt idx="2">
+                  <c:v>135</c:v>
+                </c:pt>
+                <c:pt idx="3">
+                  <c:v>103</c:v>
+                </c:pt>
+                <c:pt idx="4">
+                  <c:v>83</c:v>
+                </c:pt>
+                <c:pt idx="5">
+                  <c:v>70</c:v>
+                </c:pt>
+                <c:pt idx="6">
+                  <c:v>61</c:v>
+                </c:pt>
+                <c:pt idx="7">
+                  <c:v>54</c:v>
+                </c:pt>
+                <c:pt idx="8">
+                  <c:v>49</c:v>
+                </c:pt>
+                <c:pt idx="9">
+                  <c:v>45</c:v>
+                </c:pt>
+                <c:pt idx="10">
+                  <c:v>42</c:v>
+                </c:pt>
+                <c:pt idx="11">
+                  <c:v>39</c:v>
+                </c:pt>
+                <c:pt idx="12">
+                  <c:v>37</c:v>
+                </c:pt>
+                <c:pt idx="13">
+                  <c:v>35</c:v>
+                </c:pt>
+                <c:pt idx="14">
+                  <c:v>33</c:v>
+                </c:pt>
+                <c:pt idx="15">
+                  <c:v>31</c:v>
+                </c:pt>
+                <c:pt idx="16">
+                  <c:v>30</c:v>
+                </c:pt>
+                <c:pt idx="17">
+                  <c:v>29</c:v>
+                </c:pt>
+                <c:pt idx="18">
+                  <c:v>28</c:v>
+                </c:pt>
+                <c:pt idx="19">
+                  <c:v>27</c:v>
+                </c:pt>
+                <c:pt idx="20">
+                  <c:v>26</c:v>
+                </c:pt>
+                <c:pt idx="21">
+                  <c:v>26</c:v>
+                </c:pt>
+                <c:pt idx="22">
+                  <c:v>25</c:v>
+                </c:pt>
+                <c:pt idx="23">
+                  <c:v>25</c:v>
+                </c:pt>
+                <c:pt idx="24">
+                  <c:v>24</c:v>
+                </c:pt>
+                <c:pt idx="25">
+                  <c:v>24</c:v>
+                </c:pt>
+                <c:pt idx="26">
+                  <c:v>24</c:v>
+                </c:pt>
+                <c:pt idx="27">
+                  <c:v>23</c:v>
+                </c:pt>
+                <c:pt idx="28">
+                  <c:v>23</c:v>
+                </c:pt>
+                <c:pt idx="29">
+                  <c:v>23</c:v>
+                </c:pt>
+                <c:pt idx="30">
+                  <c:v>23</c:v>
+                </c:pt>
+                <c:pt idx="31">
+                  <c:v>22</c:v>
+                </c:pt>
+                <c:pt idx="32">
+                  <c:v>22</c:v>
+                </c:pt>
+                <c:pt idx="33">
+                  <c:v>22</c:v>
+                </c:pt>
+                <c:pt idx="34">
+                  <c:v>22</c:v>
+                </c:pt>
+                <c:pt idx="35">
+                  <c:v>22</c:v>
+                </c:pt>
+                <c:pt idx="36">
+                  <c:v>21</c:v>
+                </c:pt>
+                <c:pt idx="37">
+                  <c:v>21</c:v>
+                </c:pt>
+                <c:pt idx="38">
+                  <c:v>21</c:v>
+                </c:pt>
+                <c:pt idx="39">
+                  <c:v>21</c:v>
+                </c:pt>
+                <c:pt idx="40">
+                  <c:v>21</c:v>
+                </c:pt>
+                <c:pt idx="41">
+                  <c:v>21</c:v>
+                </c:pt>
+                <c:pt idx="42">
+                  <c:v>21</c:v>
+                </c:pt>
+                <c:pt idx="43">
+                  <c:v>21</c:v>
+                </c:pt>
+                <c:pt idx="44">
+                  <c:v>20</c:v>
+                </c:pt>
+                <c:pt idx="45">
+                  <c:v>20</c:v>
+                </c:pt>
+                <c:pt idx="46">
+                  <c:v>20</c:v>
+                </c:pt>
+                <c:pt idx="47">
+                  <c:v>20</c:v>
+                </c:pt>
+                <c:pt idx="48">
+                  <c:v>20</c:v>
+                </c:pt>
+                <c:pt idx="49">
+                  <c:v>20</c:v>
+                </c:pt>
+                <c:pt idx="50">
+                  <c:v>20</c:v>
+                </c:pt>
+                <c:pt idx="51">
+                  <c:v>20</c:v>
+                </c:pt>
+                <c:pt idx="52">
+                  <c:v>20</c:v>
+                </c:pt>
+                <c:pt idx="53">
+                  <c:v>20</c:v>
+                </c:pt>
+                <c:pt idx="54">
+                  <c:v>20</c:v>
+                </c:pt>
+                <c:pt idx="55">
+                  <c:v>19</c:v>
+                </c:pt>
+                <c:pt idx="56">
+                  <c:v>19</c:v>
+                </c:pt>
+                <c:pt idx="57">
+                  <c:v>19</c:v>
+                </c:pt>
+                <c:pt idx="58">
+                  <c:v>19</c:v>
+                </c:pt>
+                <c:pt idx="59">
+                  <c:v>19</c:v>
+                </c:pt>
+                <c:pt idx="60">
+                  <c:v>19</c:v>
+                </c:pt>
+                <c:pt idx="61">
+                  <c:v>19</c:v>
+                </c:pt>
+                <c:pt idx="62">
+                  <c:v>19</c:v>
+                </c:pt>
+                <c:pt idx="63">
+                  <c:v>19</c:v>
+                </c:pt>
+                <c:pt idx="64">
+                  <c:v>19</c:v>
+                </c:pt>
+                <c:pt idx="65">
+                  <c:v>19</c:v>
+                </c:pt>
+                <c:pt idx="66">
+                  <c:v>19</c:v>
+                </c:pt>
+                <c:pt idx="67">
+                  <c:v>19</c:v>
+                </c:pt>
+                <c:pt idx="68">
+                  <c:v>19</c:v>
+                </c:pt>
+                <c:pt idx="69">
+                  <c:v>19</c:v>
+                </c:pt>
+                <c:pt idx="70">
+                  <c:v>19</c:v>
+                </c:pt>
+                <c:pt idx="71">
+                  <c:v>19</c:v>
+                </c:pt>
+                <c:pt idx="72">
+                  <c:v>19</c:v>
+                </c:pt>
+                <c:pt idx="73">
+                  <c:v>19</c:v>
+                </c:pt>
+                <c:pt idx="74">
+                  <c:v>19</c:v>
+                </c:pt>
+                <c:pt idx="75">
+                  <c:v>19</c:v>
+                </c:pt>
+                <c:pt idx="76">
+                  <c:v>19</c:v>
+                </c:pt>
+                <c:pt idx="77">
+                  <c:v>19</c:v>
+                </c:pt>
+                <c:pt idx="78">
+                  <c:v>19</c:v>
+                </c:pt>
+                <c:pt idx="79">
+                  <c:v>19</c:v>
+                </c:pt>
+                <c:pt idx="80">
+                  <c:v>19</c:v>
+                </c:pt>
+                <c:pt idx="81">
+                  <c:v>19</c:v>
+                </c:pt>
+                <c:pt idx="82">
+                  <c:v>19</c:v>
+                </c:pt>
+                <c:pt idx="83">
+                  <c:v>19</c:v>
+                </c:pt>
+                <c:pt idx="84">
+                  <c:v>19</c:v>
+                </c:pt>
+                <c:pt idx="85">
+                  <c:v>19</c:v>
+                </c:pt>
+                <c:pt idx="86">
+                  <c:v>19</c:v>
+                </c:pt>
+                <c:pt idx="87">
+                  <c:v>19</c:v>
+                </c:pt>
+                <c:pt idx="88">
+                  <c:v>19</c:v>
+                </c:pt>
+                <c:pt idx="89">
+                  <c:v>19</c:v>
+                </c:pt>
+                <c:pt idx="90">
+                  <c:v>19</c:v>
+                </c:pt>
+                <c:pt idx="91">
+                  <c:v>19</c:v>
+                </c:pt>
+                <c:pt idx="92">
+                  <c:v>19</c:v>
+                </c:pt>
+                <c:pt idx="93">
+                  <c:v>19</c:v>
+                </c:pt>
+                <c:pt idx="94">
+                  <c:v>19</c:v>
+                </c:pt>
+                <c:pt idx="95">
+                  <c:v>19</c:v>
+                </c:pt>
+                <c:pt idx="96">
+                  <c:v>18</c:v>
+                </c:pt>
+                <c:pt idx="97">
+                  <c:v>18</c:v>
+                </c:pt>
+                <c:pt idx="98">
+                  <c:v>18</c:v>
+                </c:pt>
+              </c:numCache>
+            </c:numRef>
+          </c:yVal>
+          <c:smooth val="1"/>
+        </c:ser>
+        <c:dLbls>
+          <c:showLegendKey val="0"/>
+          <c:showVal val="0"/>
+          <c:showCatName val="0"/>
+          <c:showSerName val="0"/>
+          <c:showPercent val="0"/>
+          <c:showBubbleSize val="0"/>
+        </c:dLbls>
+        <c:axId val="98525568"/>
+        <c:axId val="98527104"/>
+      </c:scatterChart>
+      <c:valAx>
+        <c:axId val="98525568"/>
+        <c:scaling>
+          <c:orientation val="minMax"/>
+        </c:scaling>
+        <c:delete val="0"/>
+        <c:axPos val="b"/>
+        <c:numFmt formatCode="General" sourceLinked="1"/>
+        <c:majorTickMark val="out"/>
+        <c:minorTickMark val="none"/>
+        <c:tickLblPos val="nextTo"/>
+        <c:crossAx val="98527104"/>
+        <c:crosses val="autoZero"/>
+        <c:crossBetween val="midCat"/>
+      </c:valAx>
+      <c:valAx>
+        <c:axId val="98527104"/>
+        <c:scaling>
+          <c:orientation val="minMax"/>
+        </c:scaling>
+        <c:delete val="0"/>
+        <c:axPos val="l"/>
+        <c:majorGridlines/>
+        <c:numFmt formatCode="General" sourceLinked="1"/>
+        <c:majorTickMark val="out"/>
+        <c:minorTickMark val="none"/>
+        <c:tickLblPos val="nextTo"/>
+        <c:crossAx val="98525568"/>
+        <c:crosses val="autoZero"/>
+        <c:crossBetween val="midCat"/>
+      </c:valAx>
+    </c:plotArea>
+    <c:legend>
+      <c:legendPos val="r"/>
+      <c:overlay val="0"/>
+    </c:legend>
+    <c:plotVisOnly val="1"/>
+    <c:dispBlanksAs val="gap"/>
+    <c:showDLblsOverMax val="0"/>
+  </c:chart>
+  <c:externalData r:id="rId1">
+    <c:autoUpdate val="0"/>
+  </c:externalData>
+</c:chartSpace>
 </file>
 
 <file path=word/theme/theme1.xml><?xml version="1.0" encoding="utf-8"?>

</xml_diff>

<commit_message>
Finished analysis questions. Just need to submit files
</commit_message>
<xml_diff>
--- a/5-project/ghousto.docx
+++ b/5-project/ghousto.docx
@@ -5053,6 +5053,640 @@
           <w:szCs w:val="24"/>
         </w:rPr>
       </w:pPr>
+      <w:r>
+        <w:rPr>
+          <w:rFonts w:ascii="Times New Roman" w:hAnsi="Times New Roman" w:cs="Times New Roman"/>
+          <w:sz w:val="24"/>
+          <w:szCs w:val="24"/>
+        </w:rPr>
+        <w:t xml:space="preserve">The graph above shows how the size of the production span for the schedule of 400v850e.txt graph decreases in the </w:t>
+      </w:r>
+      <w:r>
+        <w:rPr>
+          <w:rFonts w:ascii="Times New Roman" w:hAnsi="Times New Roman" w:cs="Times New Roman"/>
+          <w:i/>
+          <w:sz w:val="24"/>
+          <w:szCs w:val="24"/>
+        </w:rPr>
+        <w:t>k</w:t>
+      </w:r>
+      <w:r>
+        <w:rPr>
+          <w:rFonts w:ascii="Times New Roman" w:hAnsi="Times New Roman" w:cs="Times New Roman"/>
+          <w:sz w:val="24"/>
+          <w:szCs w:val="24"/>
+        </w:rPr>
+        <w:t xml:space="preserve">-stations algorithm as the value of </w:t>
+      </w:r>
+      <w:r>
+        <w:rPr>
+          <w:rFonts w:ascii="Times New Roman" w:hAnsi="Times New Roman" w:cs="Times New Roman"/>
+          <w:i/>
+          <w:sz w:val="24"/>
+          <w:szCs w:val="24"/>
+        </w:rPr>
+        <w:t>k</w:t>
+      </w:r>
+      <w:r>
+        <w:rPr>
+          <w:rFonts w:ascii="Times New Roman" w:hAnsi="Times New Roman" w:cs="Times New Roman"/>
+          <w:sz w:val="24"/>
+          <w:szCs w:val="24"/>
+        </w:rPr>
+        <w:t xml:space="preserve"> increases from 1 to 99. </w:t>
+      </w:r>
+      <w:r>
+        <w:rPr>
+          <w:rFonts w:ascii="Times New Roman" w:hAnsi="Times New Roman" w:cs="Times New Roman"/>
+          <w:sz w:val="24"/>
+          <w:szCs w:val="24"/>
+        </w:rPr>
+        <w:t xml:space="preserve">By the time that </w:t>
+      </w:r>
+      <w:r>
+        <w:rPr>
+          <w:rFonts w:ascii="Times New Roman" w:hAnsi="Times New Roman" w:cs="Times New Roman"/>
+          <w:i/>
+          <w:sz w:val="24"/>
+          <w:szCs w:val="24"/>
+        </w:rPr>
+        <w:t>k</w:t>
+      </w:r>
+      <w:r>
+        <w:rPr>
+          <w:rFonts w:ascii="Times New Roman" w:hAnsi="Times New Roman" w:cs="Times New Roman"/>
+          <w:sz w:val="24"/>
+          <w:szCs w:val="24"/>
+        </w:rPr>
+        <w:t xml:space="preserve"> reaches the value of 99, the schedule has achieved </w:t>
+      </w:r>
+      <w:r>
+        <w:rPr>
+          <w:rFonts w:ascii="Times New Roman" w:hAnsi="Times New Roman" w:cs="Times New Roman"/>
+          <w:sz w:val="24"/>
+          <w:szCs w:val="24"/>
+        </w:rPr>
+        <w:t>its</w:t>
+      </w:r>
+      <w:r>
+        <w:rPr>
+          <w:rFonts w:ascii="Times New Roman" w:hAnsi="Times New Roman" w:cs="Times New Roman"/>
+          <w:sz w:val="24"/>
+          <w:szCs w:val="24"/>
+        </w:rPr>
+        <w:t xml:space="preserve"> minimum production span </w:t>
+      </w:r>
+      <w:r>
+        <w:rPr>
+          <w:rFonts w:ascii="Times New Roman" w:hAnsi="Times New Roman" w:cs="Times New Roman"/>
+          <w:sz w:val="24"/>
+          <w:szCs w:val="24"/>
+        </w:rPr>
+        <w:t>of 18</w:t>
+      </w:r>
+      <w:r>
+        <w:rPr>
+          <w:rFonts w:ascii="Times New Roman" w:hAnsi="Times New Roman" w:cs="Times New Roman"/>
+          <w:sz w:val="24"/>
+          <w:szCs w:val="24"/>
+        </w:rPr>
+        <w:t>.</w:t>
+      </w:r>
+    </w:p>
+    <w:p>
+      <w:pPr>
+        <w:pStyle w:val="ListParagraph"/>
+        <w:spacing w:after="0" w:line="240" w:lineRule="auto"/>
+        <w:rPr>
+          <w:rFonts w:ascii="Times New Roman" w:hAnsi="Times New Roman" w:cs="Times New Roman"/>
+          <w:sz w:val="24"/>
+          <w:szCs w:val="24"/>
+        </w:rPr>
+      </w:pPr>
+    </w:p>
+    <w:p>
+      <w:pPr>
+        <w:pStyle w:val="ListParagraph"/>
+        <w:spacing w:after="0" w:line="240" w:lineRule="auto"/>
+        <w:rPr>
+          <w:rFonts w:ascii="Times New Roman" w:hAnsi="Times New Roman" w:cs="Times New Roman"/>
+          <w:sz w:val="24"/>
+          <w:szCs w:val="24"/>
+        </w:rPr>
+      </w:pPr>
+      <w:r>
+        <w:rPr>
+          <w:rFonts w:ascii="Times New Roman" w:hAnsi="Times New Roman" w:cs="Times New Roman"/>
+          <w:sz w:val="24"/>
+          <w:szCs w:val="24"/>
+        </w:rPr>
+        <w:t>The chart above shows that the production span of the graph follows a drastic power regression. One of the most useful pieces of information that this chart displays is that the production span of the graph strongly adheres to the law of diminishing returns.</w:t>
+      </w:r>
+    </w:p>
+    <w:p>
+      <w:pPr>
+        <w:pStyle w:val="ListParagraph"/>
+        <w:spacing w:after="0" w:line="240" w:lineRule="auto"/>
+        <w:rPr>
+          <w:rFonts w:ascii="Times New Roman" w:hAnsi="Times New Roman" w:cs="Times New Roman"/>
+          <w:sz w:val="24"/>
+          <w:szCs w:val="24"/>
+        </w:rPr>
+      </w:pPr>
+    </w:p>
+    <w:p>
+      <w:pPr>
+        <w:pStyle w:val="ListParagraph"/>
+        <w:spacing w:after="0" w:line="240" w:lineRule="auto"/>
+        <w:rPr>
+          <w:rFonts w:ascii="Times New Roman" w:hAnsi="Times New Roman" w:cs="Times New Roman"/>
+          <w:sz w:val="24"/>
+          <w:szCs w:val="24"/>
+        </w:rPr>
+      </w:pPr>
+      <w:r>
+        <w:rPr>
+          <w:rFonts w:ascii="Times New Roman" w:hAnsi="Times New Roman" w:cs="Times New Roman"/>
+          <w:sz w:val="24"/>
+          <w:szCs w:val="24"/>
+        </w:rPr>
+        <w:t>The law of diminishing returns states that the benefit of adding an additional unit (e.g.</w:t>
+      </w:r>
+      <w:r>
+        <w:rPr>
+          <w:rFonts w:ascii="Times New Roman" w:hAnsi="Times New Roman" w:cs="Times New Roman"/>
+          <w:sz w:val="24"/>
+          <w:szCs w:val="24"/>
+        </w:rPr>
+        <w:t xml:space="preserve"> reduction in span by</w:t>
+      </w:r>
+      <w:r>
+        <w:rPr>
+          <w:rFonts w:ascii="Times New Roman" w:hAnsi="Times New Roman" w:cs="Times New Roman"/>
+          <w:sz w:val="24"/>
+          <w:szCs w:val="24"/>
+        </w:rPr>
+        <w:t xml:space="preserve"> increasing </w:t>
+      </w:r>
+      <w:r>
+        <w:rPr>
+          <w:rFonts w:ascii="Times New Roman" w:hAnsi="Times New Roman" w:cs="Times New Roman"/>
+          <w:i/>
+          <w:sz w:val="24"/>
+          <w:szCs w:val="24"/>
+        </w:rPr>
+        <w:t>k</w:t>
+      </w:r>
+      <w:r>
+        <w:rPr>
+          <w:rFonts w:ascii="Times New Roman" w:hAnsi="Times New Roman" w:cs="Times New Roman"/>
+          <w:sz w:val="24"/>
+          <w:szCs w:val="24"/>
+        </w:rPr>
+        <w:t xml:space="preserve"> by one) decreases as more units are added.</w:t>
+      </w:r>
+      <w:r>
+        <w:rPr>
+          <w:rFonts w:ascii="Times New Roman" w:hAnsi="Times New Roman" w:cs="Times New Roman"/>
+          <w:sz w:val="24"/>
+          <w:szCs w:val="24"/>
+        </w:rPr>
+        <w:t xml:space="preserve"> As </w:t>
+      </w:r>
+      <w:r>
+        <w:rPr>
+          <w:rFonts w:ascii="Times New Roman" w:hAnsi="Times New Roman" w:cs="Times New Roman"/>
+          <w:i/>
+          <w:sz w:val="24"/>
+          <w:szCs w:val="24"/>
+        </w:rPr>
+        <w:t>k</w:t>
+      </w:r>
+      <w:r>
+        <w:rPr>
+          <w:rFonts w:ascii="Times New Roman" w:hAnsi="Times New Roman" w:cs="Times New Roman"/>
+          <w:sz w:val="24"/>
+          <w:szCs w:val="24"/>
+        </w:rPr>
+        <w:t xml:space="preserve"> becomes larger, </w:t>
+      </w:r>
+      <w:r>
+        <w:rPr>
+          <w:rFonts w:ascii="Times New Roman" w:hAnsi="Times New Roman" w:cs="Times New Roman"/>
+          <w:sz w:val="24"/>
+          <w:szCs w:val="24"/>
+        </w:rPr>
+        <w:t xml:space="preserve">the reduction in production span produced by increasing </w:t>
+      </w:r>
+      <w:r>
+        <w:rPr>
+          <w:rFonts w:ascii="Times New Roman" w:hAnsi="Times New Roman" w:cs="Times New Roman"/>
+          <w:i/>
+          <w:sz w:val="24"/>
+          <w:szCs w:val="24"/>
+        </w:rPr>
+        <w:t>k</w:t>
+      </w:r>
+      <w:r>
+        <w:rPr>
+          <w:rFonts w:ascii="Times New Roman" w:hAnsi="Times New Roman" w:cs="Times New Roman"/>
+          <w:sz w:val="24"/>
+          <w:szCs w:val="24"/>
+        </w:rPr>
+        <w:t xml:space="preserve"> by 1 greatly decreases.</w:t>
+      </w:r>
+    </w:p>
+    <w:p>
+      <w:pPr>
+        <w:pStyle w:val="ListParagraph"/>
+        <w:spacing w:after="0" w:line="240" w:lineRule="auto"/>
+        <w:rPr>
+          <w:rFonts w:ascii="Times New Roman" w:hAnsi="Times New Roman" w:cs="Times New Roman"/>
+          <w:sz w:val="24"/>
+          <w:szCs w:val="24"/>
+        </w:rPr>
+      </w:pPr>
+    </w:p>
+    <w:p>
+      <w:pPr>
+        <w:pStyle w:val="ListParagraph"/>
+        <w:spacing w:after="0" w:line="240" w:lineRule="auto"/>
+        <w:rPr>
+          <w:rFonts w:ascii="Times New Roman" w:hAnsi="Times New Roman" w:cs="Times New Roman"/>
+          <w:sz w:val="24"/>
+          <w:szCs w:val="24"/>
+        </w:rPr>
+      </w:pPr>
+      <w:r>
+        <w:rPr>
+          <w:rFonts w:ascii="Times New Roman" w:hAnsi="Times New Roman" w:cs="Times New Roman"/>
+          <w:sz w:val="24"/>
+          <w:szCs w:val="24"/>
+        </w:rPr>
+        <w:t xml:space="preserve">For example, the decrease in production span when </w:t>
+      </w:r>
+      <w:r>
+        <w:rPr>
+          <w:rFonts w:ascii="Times New Roman" w:hAnsi="Times New Roman" w:cs="Times New Roman"/>
+          <w:i/>
+          <w:sz w:val="24"/>
+          <w:szCs w:val="24"/>
+        </w:rPr>
+        <w:t>k</w:t>
+      </w:r>
+      <w:r>
+        <w:rPr>
+          <w:rFonts w:ascii="Times New Roman" w:hAnsi="Times New Roman" w:cs="Times New Roman"/>
+          <w:sz w:val="24"/>
+          <w:szCs w:val="24"/>
+        </w:rPr>
+        <w:t xml:space="preserve"> goes from 1 to 2 is</w:t>
+      </w:r>
+      <w:r>
+        <w:rPr>
+          <w:rFonts w:ascii="Times New Roman" w:hAnsi="Times New Roman" w:cs="Times New Roman"/>
+          <w:sz w:val="24"/>
+          <w:szCs w:val="24"/>
+        </w:rPr>
+        <w:t xml:space="preserve"> about</w:t>
+      </w:r>
+      <w:r>
+        <w:rPr>
+          <w:rFonts w:ascii="Times New Roman" w:hAnsi="Times New Roman" w:cs="Times New Roman"/>
+          <w:sz w:val="24"/>
+          <w:szCs w:val="24"/>
+        </w:rPr>
+        <w:t xml:space="preserve"> 200 steps.</w:t>
+      </w:r>
+      <w:r>
+        <w:rPr>
+          <w:rFonts w:ascii="Times New Roman" w:hAnsi="Times New Roman" w:cs="Times New Roman"/>
+          <w:sz w:val="24"/>
+          <w:szCs w:val="24"/>
+        </w:rPr>
+        <w:t xml:space="preserve"> However, the decrease in production span when </w:t>
+      </w:r>
+      <w:r>
+        <w:rPr>
+          <w:rFonts w:ascii="Times New Roman" w:hAnsi="Times New Roman" w:cs="Times New Roman"/>
+          <w:i/>
+          <w:sz w:val="24"/>
+          <w:szCs w:val="24"/>
+        </w:rPr>
+        <w:t>k</w:t>
+      </w:r>
+      <w:r>
+        <w:rPr>
+          <w:rFonts w:ascii="Times New Roman" w:hAnsi="Times New Roman" w:cs="Times New Roman"/>
+          <w:sz w:val="24"/>
+          <w:szCs w:val="24"/>
+        </w:rPr>
+        <w:t xml:space="preserve"> jumps from 20 to 4</w:t>
+      </w:r>
+      <w:r>
+        <w:rPr>
+          <w:rFonts w:ascii="Times New Roman" w:hAnsi="Times New Roman" w:cs="Times New Roman"/>
+          <w:sz w:val="24"/>
+          <w:szCs w:val="24"/>
+        </w:rPr>
+        <w:t>0</w:t>
+      </w:r>
+      <w:r>
+        <w:rPr>
+          <w:rFonts w:ascii="Times New Roman" w:hAnsi="Times New Roman" w:cs="Times New Roman"/>
+          <w:sz w:val="24"/>
+          <w:szCs w:val="24"/>
+        </w:rPr>
+        <w:t xml:space="preserve"> is only 6 steps.</w:t>
+      </w:r>
+    </w:p>
+    <w:p>
+      <w:pPr>
+        <w:pStyle w:val="ListParagraph"/>
+        <w:spacing w:after="0" w:line="240" w:lineRule="auto"/>
+        <w:rPr>
+          <w:rFonts w:ascii="Times New Roman" w:hAnsi="Times New Roman" w:cs="Times New Roman"/>
+          <w:sz w:val="24"/>
+          <w:szCs w:val="24"/>
+        </w:rPr>
+      </w:pPr>
+    </w:p>
+    <w:p>
+      <w:pPr>
+        <w:pStyle w:val="ListParagraph"/>
+        <w:spacing w:after="0" w:line="240" w:lineRule="auto"/>
+        <w:rPr>
+          <w:rFonts w:ascii="Times New Roman" w:hAnsi="Times New Roman" w:cs="Times New Roman"/>
+          <w:sz w:val="24"/>
+          <w:szCs w:val="24"/>
+        </w:rPr>
+      </w:pPr>
+      <w:r>
+        <w:rPr>
+          <w:rFonts w:ascii="Times New Roman" w:hAnsi="Times New Roman" w:cs="Times New Roman"/>
+          <w:sz w:val="24"/>
+          <w:szCs w:val="24"/>
+        </w:rPr>
+        <w:t xml:space="preserve">Furthermore, this chart shows the regions where </w:t>
+      </w:r>
+      <w:r>
+        <w:rPr>
+          <w:rFonts w:ascii="Times New Roman" w:hAnsi="Times New Roman" w:cs="Times New Roman"/>
+          <w:i/>
+          <w:sz w:val="24"/>
+          <w:szCs w:val="24"/>
+        </w:rPr>
+        <w:t>k</w:t>
+      </w:r>
+      <w:r>
+        <w:rPr>
+          <w:rFonts w:ascii="Times New Roman" w:hAnsi="Times New Roman" w:cs="Times New Roman"/>
+          <w:sz w:val="24"/>
+          <w:szCs w:val="24"/>
+        </w:rPr>
+        <w:t xml:space="preserve"> has strong influence and weak influence. </w:t>
+      </w:r>
+      <w:r>
+        <w:rPr>
+          <w:rFonts w:ascii="Times New Roman" w:hAnsi="Times New Roman" w:cs="Times New Roman"/>
+          <w:sz w:val="24"/>
+          <w:szCs w:val="24"/>
+        </w:rPr>
+        <w:t xml:space="preserve">When I say </w:t>
+      </w:r>
+      <w:r>
+        <w:rPr>
+          <w:rFonts w:ascii="Times New Roman" w:hAnsi="Times New Roman" w:cs="Times New Roman"/>
+          <w:i/>
+          <w:sz w:val="24"/>
+          <w:szCs w:val="24"/>
+        </w:rPr>
+        <w:t>k</w:t>
+      </w:r>
+      <w:r>
+        <w:rPr>
+          <w:rFonts w:ascii="Times New Roman" w:hAnsi="Times New Roman" w:cs="Times New Roman"/>
+          <w:sz w:val="24"/>
+          <w:szCs w:val="24"/>
+        </w:rPr>
+        <w:t xml:space="preserve"> has strong influence, it means that even a small change in </w:t>
+      </w:r>
+      <w:r>
+        <w:rPr>
+          <w:rFonts w:ascii="Times New Roman" w:hAnsi="Times New Roman" w:cs="Times New Roman"/>
+          <w:i/>
+          <w:sz w:val="24"/>
+          <w:szCs w:val="24"/>
+        </w:rPr>
+        <w:t>k</w:t>
+      </w:r>
+      <w:r>
+        <w:rPr>
+          <w:rFonts w:ascii="Times New Roman" w:hAnsi="Times New Roman" w:cs="Times New Roman"/>
+          <w:sz w:val="24"/>
+          <w:szCs w:val="24"/>
+        </w:rPr>
+        <w:t xml:space="preserve"> will produce a significant effect on the production span. Conversely, when I refer to weak influence, it means that even a large change in </w:t>
+      </w:r>
+      <w:r>
+        <w:rPr>
+          <w:rFonts w:ascii="Times New Roman" w:hAnsi="Times New Roman" w:cs="Times New Roman"/>
+          <w:i/>
+          <w:sz w:val="24"/>
+          <w:szCs w:val="24"/>
+        </w:rPr>
+        <w:t>k</w:t>
+      </w:r>
+      <w:r>
+        <w:rPr>
+          <w:rFonts w:ascii="Times New Roman" w:hAnsi="Times New Roman" w:cs="Times New Roman"/>
+          <w:sz w:val="24"/>
+          <w:szCs w:val="24"/>
+        </w:rPr>
+        <w:t xml:space="preserve"> will have a small effect on the production span.</w:t>
+      </w:r>
+    </w:p>
+    <w:p>
+      <w:pPr>
+        <w:pStyle w:val="ListParagraph"/>
+        <w:spacing w:after="0" w:line="240" w:lineRule="auto"/>
+        <w:rPr>
+          <w:rFonts w:ascii="Times New Roman" w:hAnsi="Times New Roman" w:cs="Times New Roman"/>
+          <w:sz w:val="24"/>
+          <w:szCs w:val="24"/>
+        </w:rPr>
+      </w:pPr>
+    </w:p>
+    <w:p>
+      <w:pPr>
+        <w:pStyle w:val="ListParagraph"/>
+        <w:spacing w:after="0" w:line="240" w:lineRule="auto"/>
+        <w:rPr>
+          <w:rFonts w:ascii="Times New Roman" w:hAnsi="Times New Roman" w:cs="Times New Roman"/>
+          <w:sz w:val="24"/>
+          <w:szCs w:val="24"/>
+        </w:rPr>
+      </w:pPr>
+      <w:r>
+        <w:rPr>
+          <w:rFonts w:ascii="Times New Roman" w:hAnsi="Times New Roman" w:cs="Times New Roman"/>
+          <w:sz w:val="24"/>
+          <w:szCs w:val="24"/>
+        </w:rPr>
+        <w:t xml:space="preserve">The chart above shows that </w:t>
+      </w:r>
+      <w:r>
+        <w:rPr>
+          <w:rFonts w:ascii="Times New Roman" w:hAnsi="Times New Roman" w:cs="Times New Roman"/>
+          <w:i/>
+          <w:sz w:val="24"/>
+          <w:szCs w:val="24"/>
+        </w:rPr>
+        <w:t>k</w:t>
+      </w:r>
+      <w:r>
+        <w:rPr>
+          <w:rFonts w:ascii="Times New Roman" w:hAnsi="Times New Roman" w:cs="Times New Roman"/>
+          <w:sz w:val="24"/>
+          <w:szCs w:val="24"/>
+        </w:rPr>
+        <w:t xml:space="preserve"> has relatively strong influence in the interval 1 ≤ </w:t>
+      </w:r>
+      <w:r>
+        <w:rPr>
+          <w:rFonts w:ascii="Times New Roman" w:hAnsi="Times New Roman" w:cs="Times New Roman"/>
+          <w:i/>
+          <w:sz w:val="24"/>
+          <w:szCs w:val="24"/>
+        </w:rPr>
+        <w:t>k</w:t>
+      </w:r>
+      <w:r>
+        <w:rPr>
+          <w:rFonts w:ascii="Times New Roman" w:hAnsi="Times New Roman" w:cs="Times New Roman"/>
+          <w:sz w:val="24"/>
+          <w:szCs w:val="24"/>
+        </w:rPr>
+        <w:t xml:space="preserve"> ≤ 20 and has relatively weak influence for the range </w:t>
+      </w:r>
+      <w:r>
+        <w:rPr>
+          <w:rFonts w:ascii="Times New Roman" w:hAnsi="Times New Roman" w:cs="Times New Roman"/>
+          <w:i/>
+          <w:sz w:val="24"/>
+          <w:szCs w:val="24"/>
+        </w:rPr>
+        <w:t>k</w:t>
+      </w:r>
+      <w:r>
+        <w:rPr>
+          <w:rFonts w:ascii="Times New Roman" w:hAnsi="Times New Roman" w:cs="Times New Roman"/>
+          <w:sz w:val="24"/>
+          <w:szCs w:val="24"/>
+        </w:rPr>
+        <w:t xml:space="preserve"> &gt; 20. </w:t>
+      </w:r>
+      <w:r>
+        <w:rPr>
+          <w:rFonts w:ascii="Times New Roman" w:hAnsi="Times New Roman" w:cs="Times New Roman"/>
+          <w:sz w:val="24"/>
+          <w:szCs w:val="24"/>
+        </w:rPr>
+        <w:t xml:space="preserve"> For the range </w:t>
+      </w:r>
+      <w:r>
+        <w:rPr>
+          <w:rFonts w:ascii="Times New Roman" w:hAnsi="Times New Roman" w:cs="Times New Roman"/>
+          <w:sz w:val="24"/>
+          <w:szCs w:val="24"/>
+        </w:rPr>
+        <w:t xml:space="preserve">1 ≤ </w:t>
+      </w:r>
+      <w:r>
+        <w:rPr>
+          <w:rFonts w:ascii="Times New Roman" w:hAnsi="Times New Roman" w:cs="Times New Roman"/>
+          <w:i/>
+          <w:sz w:val="24"/>
+          <w:szCs w:val="24"/>
+        </w:rPr>
+        <w:t>k</w:t>
+      </w:r>
+      <w:r>
+        <w:rPr>
+          <w:rFonts w:ascii="Times New Roman" w:hAnsi="Times New Roman" w:cs="Times New Roman"/>
+          <w:sz w:val="24"/>
+          <w:szCs w:val="24"/>
+        </w:rPr>
+        <w:t xml:space="preserve"> ≤ 20</w:t>
+      </w:r>
+      <w:r>
+        <w:rPr>
+          <w:rFonts w:ascii="Times New Roman" w:hAnsi="Times New Roman" w:cs="Times New Roman"/>
+          <w:sz w:val="24"/>
+          <w:szCs w:val="24"/>
+        </w:rPr>
+        <w:t xml:space="preserve">, the large </w:t>
+      </w:r>
+      <w:r>
+        <w:rPr>
+          <w:rFonts w:ascii="Times New Roman" w:hAnsi="Times New Roman" w:cs="Times New Roman"/>
+          <w:sz w:val="24"/>
+          <w:szCs w:val="24"/>
+        </w:rPr>
+        <w:lastRenderedPageBreak/>
+        <w:t xml:space="preserve">magnitude of the slope of the graph shows that small change in </w:t>
+      </w:r>
+      <w:r>
+        <w:rPr>
+          <w:rFonts w:ascii="Times New Roman" w:hAnsi="Times New Roman" w:cs="Times New Roman"/>
+          <w:i/>
+          <w:sz w:val="24"/>
+          <w:szCs w:val="24"/>
+        </w:rPr>
+        <w:t>k</w:t>
+      </w:r>
+      <w:r>
+        <w:rPr>
+          <w:rFonts w:ascii="Times New Roman" w:hAnsi="Times New Roman" w:cs="Times New Roman"/>
+          <w:sz w:val="24"/>
+          <w:szCs w:val="24"/>
+        </w:rPr>
+        <w:t xml:space="preserve"> would produce strong changes in the production span. Conversely, for the range </w:t>
+      </w:r>
+      <w:r>
+        <w:rPr>
+          <w:rFonts w:ascii="Times New Roman" w:hAnsi="Times New Roman" w:cs="Times New Roman"/>
+          <w:i/>
+          <w:sz w:val="24"/>
+          <w:szCs w:val="24"/>
+        </w:rPr>
+        <w:t>k</w:t>
+      </w:r>
+      <w:r>
+        <w:rPr>
+          <w:rFonts w:ascii="Times New Roman" w:hAnsi="Times New Roman" w:cs="Times New Roman"/>
+          <w:sz w:val="24"/>
+          <w:szCs w:val="24"/>
+        </w:rPr>
+        <w:t xml:space="preserve"> &gt; 20, the relatively small slope of the graph shows that any change in </w:t>
+      </w:r>
+      <w:r>
+        <w:rPr>
+          <w:rFonts w:ascii="Times New Roman" w:hAnsi="Times New Roman" w:cs="Times New Roman"/>
+          <w:i/>
+          <w:sz w:val="24"/>
+          <w:szCs w:val="24"/>
+        </w:rPr>
+        <w:t>k</w:t>
+      </w:r>
+      <w:r>
+        <w:rPr>
+          <w:rFonts w:ascii="Times New Roman" w:hAnsi="Times New Roman" w:cs="Times New Roman"/>
+          <w:sz w:val="24"/>
+          <w:szCs w:val="24"/>
+        </w:rPr>
+        <w:t xml:space="preserve"> produces an insignificant change in the production span. </w:t>
+      </w:r>
       <w:bookmarkStart w:id="0" w:name="_GoBack"/>
       <w:bookmarkEnd w:id="0"/>
     </w:p>
@@ -6284,11 +6918,11 @@
           <c:showPercent val="0"/>
           <c:showBubbleSize val="0"/>
         </c:dLbls>
-        <c:axId val="98525568"/>
-        <c:axId val="98527104"/>
+        <c:axId val="71362816"/>
+        <c:axId val="74883072"/>
       </c:scatterChart>
       <c:valAx>
-        <c:axId val="98525568"/>
+        <c:axId val="71362816"/>
         <c:scaling>
           <c:orientation val="minMax"/>
         </c:scaling>
@@ -6298,12 +6932,12 @@
         <c:majorTickMark val="out"/>
         <c:minorTickMark val="none"/>
         <c:tickLblPos val="nextTo"/>
-        <c:crossAx val="98527104"/>
+        <c:crossAx val="74883072"/>
         <c:crosses val="autoZero"/>
         <c:crossBetween val="midCat"/>
       </c:valAx>
       <c:valAx>
-        <c:axId val="98527104"/>
+        <c:axId val="74883072"/>
         <c:scaling>
           <c:orientation val="minMax"/>
         </c:scaling>
@@ -6314,7 +6948,7 @@
         <c:majorTickMark val="out"/>
         <c:minorTickMark val="none"/>
         <c:tickLblPos val="nextTo"/>
-        <c:crossAx val="98525568"/>
+        <c:crossAx val="71362816"/>
         <c:crosses val="autoZero"/>
         <c:crossBetween val="midCat"/>
       </c:valAx>

</xml_diff>